<commit_message>
Implement Dropdownlist fetches and playlist fetch, cover using TryRun
</commit_message>
<xml_diff>
--- a/Actual Chinook Playlist Protype UX Processing Plan (2).docx
+++ b/Actual Chinook Playlist Protype UX Processing Plan (2).docx
@@ -2261,6 +2261,78 @@
                 <w:lang w:val="en-CA"/>
               </w:rPr>
             </w:pPr>
+            <w:r>
+              <w:rPr>
+                <w:noProof/>
+                <w:lang w:val="en-CA"/>
+              </w:rPr>
+              <mc:AlternateContent>
+                <mc:Choice Requires="wps">
+                  <w:drawing>
+                    <wp:anchor distT="0" distB="0" distL="114300" distR="114300" simplePos="0" relativeHeight="251663360" behindDoc="0" locked="0" layoutInCell="1" allowOverlap="1" wp14:anchorId="7FDC904F" wp14:editId="7F8D7E7C">
+                      <wp:simplePos x="0" y="0"/>
+                      <wp:positionH relativeFrom="column">
+                        <wp:posOffset>2759227</wp:posOffset>
+                      </wp:positionH>
+                      <wp:positionV relativeFrom="paragraph">
+                        <wp:posOffset>106807</wp:posOffset>
+                      </wp:positionV>
+                      <wp:extent cx="914400" cy="914400"/>
+                      <wp:effectExtent l="0" t="0" r="0" b="0"/>
+                      <wp:wrapNone/>
+                      <wp:docPr id="8" name="Multiplication Sign 8"/>
+                      <wp:cNvGraphicFramePr/>
+                      <a:graphic xmlns:a="http://schemas.openxmlformats.org/drawingml/2006/main">
+                        <a:graphicData uri="http://schemas.microsoft.com/office/word/2010/wordprocessingShape">
+                          <wps:wsp>
+                            <wps:cNvSpPr/>
+                            <wps:spPr>
+                              <a:xfrm>
+                                <a:off x="0" y="0"/>
+                                <a:ext cx="914400" cy="914400"/>
+                              </a:xfrm>
+                              <a:prstGeom prst="mathMultiply">
+                                <a:avLst/>
+                              </a:prstGeom>
+                            </wps:spPr>
+                            <wps:style>
+                              <a:lnRef idx="2">
+                                <a:schemeClr val="accent1">
+                                  <a:shade val="50000"/>
+                                </a:schemeClr>
+                              </a:lnRef>
+                              <a:fillRef idx="1">
+                                <a:schemeClr val="accent1"/>
+                              </a:fillRef>
+                              <a:effectRef idx="0">
+                                <a:schemeClr val="accent1"/>
+                              </a:effectRef>
+                              <a:fontRef idx="minor">
+                                <a:schemeClr val="lt1"/>
+                              </a:fontRef>
+                            </wps:style>
+                            <wps:bodyPr rot="0" spcFirstLastPara="0" vertOverflow="overflow" horzOverflow="overflow" vert="horz" wrap="square" lIns="91440" tIns="45720" rIns="91440" bIns="45720" numCol="1" spcCol="0" rtlCol="0" fromWordArt="0" anchor="ctr" anchorCtr="0" forceAA="0" compatLnSpc="1">
+                              <a:prstTxWarp prst="textNoShape">
+                                <a:avLst/>
+                              </a:prstTxWarp>
+                              <a:noAutofit/>
+                            </wps:bodyPr>
+                          </wps:wsp>
+                        </a:graphicData>
+                      </a:graphic>
+                    </wp:anchor>
+                  </w:drawing>
+                </mc:Choice>
+                <mc:Fallback>
+                  <w:pict>
+                    <v:shape w14:anchorId="2AA78B0C" id="Multiplication Sign 8" o:spid="_x0000_s1026" style="position:absolute;margin-left:217.25pt;margin-top:8.4pt;width:1in;height:1in;z-index:251663360;visibility:visible;mso-wrap-style:square;mso-wrap-distance-left:9pt;mso-wrap-distance-top:0;mso-wrap-distance-right:9pt;mso-wrap-distance-bottom:0;mso-position-horizontal:absolute;mso-position-horizontal-relative:text;mso-position-vertical:absolute;mso-position-vertical-relative:text;v-text-anchor:middle" coordsize="914400,914400" o:gfxdata="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" path="m143578,295654l295654,143578,457200,305125,618746,143578,770822,295654,609275,457200,770822,618746,618746,770822,457200,609275,295654,770822,143578,618746,305125,457200,143578,295654xe" fillcolor="#5b9bd5 [3204]" strokecolor="#1f4d78 [1604]" strokeweight="1pt">
+                      <v:stroke joinstyle="miter"/>
+                      <v:path arrowok="t" o:connecttype="custom" o:connectlocs="143578,295654;295654,143578;457200,305125;618746,143578;770822,295654;609275,457200;770822,618746;618746,770822;457200,609275;295654,770822;143578,618746;305125,457200;143578,295654" o:connectangles="0,0,0,0,0,0,0,0,0,0,0,0,0"/>
+                    </v:shape>
+                  </w:pict>
+                </mc:Fallback>
+              </mc:AlternateContent>
+            </w:r>
             <w:proofErr w:type="spellStart"/>
             <w:r>
               <w:rPr>
@@ -2968,6 +3040,78 @@
                 <w:lang w:val="en-CA"/>
               </w:rPr>
             </w:pPr>
+            <w:r>
+              <w:rPr>
+                <w:noProof/>
+                <w:lang w:val="en-CA"/>
+              </w:rPr>
+              <mc:AlternateContent>
+                <mc:Choice Requires="wps">
+                  <w:drawing>
+                    <wp:anchor distT="0" distB="0" distL="114300" distR="114300" simplePos="0" relativeHeight="251664384" behindDoc="0" locked="0" layoutInCell="1" allowOverlap="1" wp14:anchorId="07D125E9" wp14:editId="20BD9D4D">
+                      <wp:simplePos x="0" y="0"/>
+                      <wp:positionH relativeFrom="column">
+                        <wp:posOffset>2656815</wp:posOffset>
+                      </wp:positionH>
+                      <wp:positionV relativeFrom="paragraph">
+                        <wp:posOffset>172288</wp:posOffset>
+                      </wp:positionV>
+                      <wp:extent cx="914400" cy="914400"/>
+                      <wp:effectExtent l="0" t="0" r="0" b="0"/>
+                      <wp:wrapNone/>
+                      <wp:docPr id="9" name="Multiplication Sign 9"/>
+                      <wp:cNvGraphicFramePr/>
+                      <a:graphic xmlns:a="http://schemas.openxmlformats.org/drawingml/2006/main">
+                        <a:graphicData uri="http://schemas.microsoft.com/office/word/2010/wordprocessingShape">
+                          <wps:wsp>
+                            <wps:cNvSpPr/>
+                            <wps:spPr>
+                              <a:xfrm>
+                                <a:off x="0" y="0"/>
+                                <a:ext cx="914400" cy="914400"/>
+                              </a:xfrm>
+                              <a:prstGeom prst="mathMultiply">
+                                <a:avLst/>
+                              </a:prstGeom>
+                            </wps:spPr>
+                            <wps:style>
+                              <a:lnRef idx="2">
+                                <a:schemeClr val="accent1">
+                                  <a:shade val="50000"/>
+                                </a:schemeClr>
+                              </a:lnRef>
+                              <a:fillRef idx="1">
+                                <a:schemeClr val="accent1"/>
+                              </a:fillRef>
+                              <a:effectRef idx="0">
+                                <a:schemeClr val="accent1"/>
+                              </a:effectRef>
+                              <a:fontRef idx="minor">
+                                <a:schemeClr val="lt1"/>
+                              </a:fontRef>
+                            </wps:style>
+                            <wps:bodyPr rot="0" spcFirstLastPara="0" vertOverflow="overflow" horzOverflow="overflow" vert="horz" wrap="square" lIns="91440" tIns="45720" rIns="91440" bIns="45720" numCol="1" spcCol="0" rtlCol="0" fromWordArt="0" anchor="ctr" anchorCtr="0" forceAA="0" compatLnSpc="1">
+                              <a:prstTxWarp prst="textNoShape">
+                                <a:avLst/>
+                              </a:prstTxWarp>
+                              <a:noAutofit/>
+                            </wps:bodyPr>
+                          </wps:wsp>
+                        </a:graphicData>
+                      </a:graphic>
+                    </wp:anchor>
+                  </w:drawing>
+                </mc:Choice>
+                <mc:Fallback>
+                  <w:pict>
+                    <v:shape w14:anchorId="5BD01C76" id="Multiplication Sign 9" o:spid="_x0000_s1026" style="position:absolute;margin-left:209.2pt;margin-top:13.55pt;width:1in;height:1in;z-index:251664384;visibility:visible;mso-wrap-style:square;mso-wrap-distance-left:9pt;mso-wrap-distance-top:0;mso-wrap-distance-right:9pt;mso-wrap-distance-bottom:0;mso-position-horizontal:absolute;mso-position-horizontal-relative:text;mso-position-vertical:absolute;mso-position-vertical-relative:text;v-text-anchor:middle" coordsize="914400,914400" o:gfxdata="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" path="m143578,295654l295654,143578,457200,305125,618746,143578,770822,295654,609275,457200,770822,618746,618746,770822,457200,609275,295654,770822,143578,618746,305125,457200,143578,295654xe" fillcolor="#5b9bd5 [3204]" strokecolor="#1f4d78 [1604]" strokeweight="1pt">
+                      <v:stroke joinstyle="miter"/>
+                      <v:path arrowok="t" o:connecttype="custom" o:connectlocs="143578,295654;295654,143578;457200,305125;618746,143578;770822,295654;609275,457200;770822,618746;618746,770822;457200,609275;295654,770822;143578,618746;305125,457200;143578,295654" o:connectangles="0,0,0,0,0,0,0,0,0,0,0,0,0"/>
+                    </v:shape>
+                  </w:pict>
+                </mc:Fallback>
+              </mc:AlternateContent>
+            </w:r>
             <w:proofErr w:type="spellStart"/>
             <w:r>
               <w:rPr>
@@ -3947,8 +4091,6 @@
             </w:r>
           </w:p>
         </w:tc>
-        <w:bookmarkStart w:id="0" w:name="_GoBack"/>
-        <w:bookmarkEnd w:id="0"/>
       </w:tr>
       <w:tr>
         <w:tc>
@@ -4197,6 +4339,7 @@
                 <w:lang w:val="en-CA"/>
               </w:rPr>
             </w:pPr>
+            <w:bookmarkStart w:id="0" w:name="_GoBack"/>
             <w:r>
               <w:rPr>
                 <w:lang w:val="en-CA"/>
@@ -4226,6 +4369,7 @@
           </w:p>
         </w:tc>
       </w:tr>
+      <w:bookmarkEnd w:id="0"/>
     </w:tbl>
     <w:p>
       <w:pPr>
@@ -4392,6 +4536,78 @@
                 <w:lang w:val="en-CA"/>
               </w:rPr>
             </w:pPr>
+            <w:r>
+              <w:rPr>
+                <w:noProof/>
+                <w:lang w:val="en-CA"/>
+              </w:rPr>
+              <mc:AlternateContent>
+                <mc:Choice Requires="wps">
+                  <w:drawing>
+                    <wp:anchor distT="0" distB="0" distL="114300" distR="114300" simplePos="0" relativeHeight="251665408" behindDoc="0" locked="0" layoutInCell="1" allowOverlap="1" wp14:anchorId="1F72CA0B" wp14:editId="69066596">
+                      <wp:simplePos x="0" y="0"/>
+                      <wp:positionH relativeFrom="column">
+                        <wp:posOffset>-439903</wp:posOffset>
+                      </wp:positionH>
+                      <wp:positionV relativeFrom="paragraph">
+                        <wp:posOffset>137211</wp:posOffset>
+                      </wp:positionV>
+                      <wp:extent cx="914400" cy="914400"/>
+                      <wp:effectExtent l="0" t="0" r="0" b="0"/>
+                      <wp:wrapNone/>
+                      <wp:docPr id="10" name="Multiplication Sign 10"/>
+                      <wp:cNvGraphicFramePr/>
+                      <a:graphic xmlns:a="http://schemas.openxmlformats.org/drawingml/2006/main">
+                        <a:graphicData uri="http://schemas.microsoft.com/office/word/2010/wordprocessingShape">
+                          <wps:wsp>
+                            <wps:cNvSpPr/>
+                            <wps:spPr>
+                              <a:xfrm>
+                                <a:off x="0" y="0"/>
+                                <a:ext cx="914400" cy="914400"/>
+                              </a:xfrm>
+                              <a:prstGeom prst="mathMultiply">
+                                <a:avLst/>
+                              </a:prstGeom>
+                            </wps:spPr>
+                            <wps:style>
+                              <a:lnRef idx="2">
+                                <a:schemeClr val="accent1">
+                                  <a:shade val="50000"/>
+                                </a:schemeClr>
+                              </a:lnRef>
+                              <a:fillRef idx="1">
+                                <a:schemeClr val="accent1"/>
+                              </a:fillRef>
+                              <a:effectRef idx="0">
+                                <a:schemeClr val="accent1"/>
+                              </a:effectRef>
+                              <a:fontRef idx="minor">
+                                <a:schemeClr val="lt1"/>
+                              </a:fontRef>
+                            </wps:style>
+                            <wps:bodyPr rot="0" spcFirstLastPara="0" vertOverflow="overflow" horzOverflow="overflow" vert="horz" wrap="square" lIns="91440" tIns="45720" rIns="91440" bIns="45720" numCol="1" spcCol="0" rtlCol="0" fromWordArt="0" anchor="ctr" anchorCtr="0" forceAA="0" compatLnSpc="1">
+                              <a:prstTxWarp prst="textNoShape">
+                                <a:avLst/>
+                              </a:prstTxWarp>
+                              <a:noAutofit/>
+                            </wps:bodyPr>
+                          </wps:wsp>
+                        </a:graphicData>
+                      </a:graphic>
+                    </wp:anchor>
+                  </w:drawing>
+                </mc:Choice>
+                <mc:Fallback>
+                  <w:pict>
+                    <v:shape w14:anchorId="5CE5D1CB" id="Multiplication Sign 10" o:spid="_x0000_s1026" style="position:absolute;margin-left:-34.65pt;margin-top:10.8pt;width:1in;height:1in;z-index:251665408;visibility:visible;mso-wrap-style:square;mso-wrap-distance-left:9pt;mso-wrap-distance-top:0;mso-wrap-distance-right:9pt;mso-wrap-distance-bottom:0;mso-position-horizontal:absolute;mso-position-horizontal-relative:text;mso-position-vertical:absolute;mso-position-vertical-relative:text;v-text-anchor:middle" coordsize="914400,914400" o:gfxdata="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" path="m143578,295654l295654,143578,457200,305125,618746,143578,770822,295654,609275,457200,770822,618746,618746,770822,457200,609275,295654,770822,143578,618746,305125,457200,143578,295654xe" fillcolor="#5b9bd5 [3204]" strokecolor="#1f4d78 [1604]" strokeweight="1pt">
+                      <v:stroke joinstyle="miter"/>
+                      <v:path arrowok="t" o:connecttype="custom" o:connectlocs="143578,295654;295654,143578;457200,305125;618746,143578;770822,295654;609275,457200;770822,618746;618746,770822;457200,609275;295654,770822;143578,618746;305125,457200;143578,295654" o:connectangles="0,0,0,0,0,0,0,0,0,0,0,0,0"/>
+                    </v:shape>
+                  </w:pict>
+                </mc:Fallback>
+              </mc:AlternateContent>
+            </w:r>
             <w:r>
               <w:rPr>
                 <w:lang w:val="en-CA"/>

</xml_diff>

<commit_message>
Complete  Add track Bll method, Complete Move UP and Down web page events, Start Move track BLL method
</commit_message>
<xml_diff>
--- a/Actual Chinook Playlist Protype UX Processing Plan (2).docx
+++ b/Actual Chinook Playlist Protype UX Processing Plan (2).docx
@@ -4339,7 +4339,6 @@
                 <w:lang w:val="en-CA"/>
               </w:rPr>
             </w:pPr>
-            <w:bookmarkStart w:id="0" w:name="_GoBack"/>
             <w:r>
               <w:rPr>
                 <w:lang w:val="en-CA"/>
@@ -4369,7 +4368,6 @@
           </w:p>
         </w:tc>
       </w:tr>
-      <w:bookmarkEnd w:id="0"/>
     </w:tbl>
     <w:p>
       <w:pPr>
@@ -5193,6 +5191,78 @@
             </w:pPr>
             <w:r>
               <w:rPr>
+                <w:noProof/>
+                <w:lang w:val="en-CA"/>
+              </w:rPr>
+              <mc:AlternateContent>
+                <mc:Choice Requires="wps">
+                  <w:drawing>
+                    <wp:anchor distT="0" distB="0" distL="114300" distR="114300" simplePos="0" relativeHeight="251666432" behindDoc="0" locked="0" layoutInCell="1" allowOverlap="1" wp14:anchorId="51DE7CD2" wp14:editId="40C7D9ED">
+                      <wp:simplePos x="0" y="0"/>
+                      <wp:positionH relativeFrom="column">
+                        <wp:posOffset>2552692</wp:posOffset>
+                      </wp:positionH>
+                      <wp:positionV relativeFrom="paragraph">
+                        <wp:posOffset>500001</wp:posOffset>
+                      </wp:positionV>
+                      <wp:extent cx="914400" cy="914400"/>
+                      <wp:effectExtent l="0" t="0" r="0" b="0"/>
+                      <wp:wrapNone/>
+                      <wp:docPr id="11" name="Multiplication Sign 11"/>
+                      <wp:cNvGraphicFramePr/>
+                      <a:graphic xmlns:a="http://schemas.openxmlformats.org/drawingml/2006/main">
+                        <a:graphicData uri="http://schemas.microsoft.com/office/word/2010/wordprocessingShape">
+                          <wps:wsp>
+                            <wps:cNvSpPr/>
+                            <wps:spPr>
+                              <a:xfrm>
+                                <a:off x="0" y="0"/>
+                                <a:ext cx="914400" cy="914400"/>
+                              </a:xfrm>
+                              <a:prstGeom prst="mathMultiply">
+                                <a:avLst/>
+                              </a:prstGeom>
+                            </wps:spPr>
+                            <wps:style>
+                              <a:lnRef idx="2">
+                                <a:schemeClr val="accent1">
+                                  <a:shade val="50000"/>
+                                </a:schemeClr>
+                              </a:lnRef>
+                              <a:fillRef idx="1">
+                                <a:schemeClr val="accent1"/>
+                              </a:fillRef>
+                              <a:effectRef idx="0">
+                                <a:schemeClr val="accent1"/>
+                              </a:effectRef>
+                              <a:fontRef idx="minor">
+                                <a:schemeClr val="lt1"/>
+                              </a:fontRef>
+                            </wps:style>
+                            <wps:bodyPr rot="0" spcFirstLastPara="0" vertOverflow="overflow" horzOverflow="overflow" vert="horz" wrap="square" lIns="91440" tIns="45720" rIns="91440" bIns="45720" numCol="1" spcCol="0" rtlCol="0" fromWordArt="0" anchor="ctr" anchorCtr="0" forceAA="0" compatLnSpc="1">
+                              <a:prstTxWarp prst="textNoShape">
+                                <a:avLst/>
+                              </a:prstTxWarp>
+                              <a:noAutofit/>
+                            </wps:bodyPr>
+                          </wps:wsp>
+                        </a:graphicData>
+                      </a:graphic>
+                    </wp:anchor>
+                  </w:drawing>
+                </mc:Choice>
+                <mc:Fallback>
+                  <w:pict>
+                    <v:shape w14:anchorId="181D8961" id="Multiplication Sign 11" o:spid="_x0000_s1026" style="position:absolute;margin-left:201pt;margin-top:39.35pt;width:1in;height:1in;z-index:251666432;visibility:visible;mso-wrap-style:square;mso-wrap-distance-left:9pt;mso-wrap-distance-top:0;mso-wrap-distance-right:9pt;mso-wrap-distance-bottom:0;mso-position-horizontal:absolute;mso-position-horizontal-relative:text;mso-position-vertical:absolute;mso-position-vertical-relative:text;v-text-anchor:middle" coordsize="914400,914400" o:gfxdata="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" path="m143578,295654l295654,143578,457200,305125,618746,143578,770822,295654,609275,457200,770822,618746,618746,770822,457200,609275,295654,770822,143578,618746,305125,457200,143578,295654xe" fillcolor="#5b9bd5 [3204]" strokecolor="#1f4d78 [1604]" strokeweight="1pt">
+                      <v:stroke joinstyle="miter"/>
+                      <v:path arrowok="t" o:connecttype="custom" o:connectlocs="143578,295654;295654,143578;457200,305125;618746,143578;770822,295654;609275,457200;770822,618746;618746,770822;457200,609275;295654,770822;143578,618746;305125,457200;143578,295654" o:connectangles="0,0,0,0,0,0,0,0,0,0,0,0,0"/>
+                    </v:shape>
+                  </w:pict>
+                </mc:Fallback>
+              </mc:AlternateContent>
+            </w:r>
+            <w:r>
+              <w:rPr>
                 <w:lang w:val="en-CA"/>
               </w:rPr>
               <w:t xml:space="preserve">Tracks: </w:t>
@@ -6059,7 +6129,15 @@
               <w:rPr>
                 <w:lang w:val="en-CA"/>
               </w:rPr>
-              <w:t>PlayList</w:t>
+              <w:t>Pla</w:t>
+            </w:r>
+            <w:bookmarkStart w:id="0" w:name="_GoBack"/>
+            <w:bookmarkEnd w:id="0"/>
+            <w:r>
+              <w:rPr>
+                <w:lang w:val="en-CA"/>
+              </w:rPr>
+              <w:t>yList</w:t>
             </w:r>
             <w:proofErr w:type="spellEnd"/>
             <w:r>

</xml_diff>

<commit_message>
complete move BLL method, implement Delete tracks event
</commit_message>
<xml_diff>
--- a/Actual Chinook Playlist Protype UX Processing Plan (2).docx
+++ b/Actual Chinook Playlist Protype UX Processing Plan (2).docx
@@ -6060,6 +6060,78 @@
             </w:pPr>
             <w:r>
               <w:rPr>
+                <w:noProof/>
+                <w:lang w:val="en-CA"/>
+              </w:rPr>
+              <mc:AlternateContent>
+                <mc:Choice Requires="wps">
+                  <w:drawing>
+                    <wp:anchor distT="0" distB="0" distL="114300" distR="114300" simplePos="0" relativeHeight="251667456" behindDoc="0" locked="0" layoutInCell="1" allowOverlap="1" wp14:anchorId="24AE9E52" wp14:editId="2D6F3828">
+                      <wp:simplePos x="0" y="0"/>
+                      <wp:positionH relativeFrom="column">
+                        <wp:posOffset>2656815</wp:posOffset>
+                      </wp:positionH>
+                      <wp:positionV relativeFrom="paragraph">
+                        <wp:posOffset>460527</wp:posOffset>
+                      </wp:positionV>
+                      <wp:extent cx="914400" cy="914400"/>
+                      <wp:effectExtent l="0" t="0" r="0" b="0"/>
+                      <wp:wrapNone/>
+                      <wp:docPr id="12" name="Multiplication Sign 12"/>
+                      <wp:cNvGraphicFramePr/>
+                      <a:graphic xmlns:a="http://schemas.openxmlformats.org/drawingml/2006/main">
+                        <a:graphicData uri="http://schemas.microsoft.com/office/word/2010/wordprocessingShape">
+                          <wps:wsp>
+                            <wps:cNvSpPr/>
+                            <wps:spPr>
+                              <a:xfrm>
+                                <a:off x="0" y="0"/>
+                                <a:ext cx="914400" cy="914400"/>
+                              </a:xfrm>
+                              <a:prstGeom prst="mathMultiply">
+                                <a:avLst/>
+                              </a:prstGeom>
+                            </wps:spPr>
+                            <wps:style>
+                              <a:lnRef idx="2">
+                                <a:schemeClr val="accent1">
+                                  <a:shade val="50000"/>
+                                </a:schemeClr>
+                              </a:lnRef>
+                              <a:fillRef idx="1">
+                                <a:schemeClr val="accent1"/>
+                              </a:fillRef>
+                              <a:effectRef idx="0">
+                                <a:schemeClr val="accent1"/>
+                              </a:effectRef>
+                              <a:fontRef idx="minor">
+                                <a:schemeClr val="lt1"/>
+                              </a:fontRef>
+                            </wps:style>
+                            <wps:bodyPr rot="0" spcFirstLastPara="0" vertOverflow="overflow" horzOverflow="overflow" vert="horz" wrap="square" lIns="91440" tIns="45720" rIns="91440" bIns="45720" numCol="1" spcCol="0" rtlCol="0" fromWordArt="0" anchor="ctr" anchorCtr="0" forceAA="0" compatLnSpc="1">
+                              <a:prstTxWarp prst="textNoShape">
+                                <a:avLst/>
+                              </a:prstTxWarp>
+                              <a:noAutofit/>
+                            </wps:bodyPr>
+                          </wps:wsp>
+                        </a:graphicData>
+                      </a:graphic>
+                    </wp:anchor>
+                  </w:drawing>
+                </mc:Choice>
+                <mc:Fallback>
+                  <w:pict>
+                    <v:shape w14:anchorId="0EDD6B51" id="Multiplication Sign 12" o:spid="_x0000_s1026" style="position:absolute;margin-left:209.2pt;margin-top:36.25pt;width:1in;height:1in;z-index:251667456;visibility:visible;mso-wrap-style:square;mso-wrap-distance-left:9pt;mso-wrap-distance-top:0;mso-wrap-distance-right:9pt;mso-wrap-distance-bottom:0;mso-position-horizontal:absolute;mso-position-horizontal-relative:text;mso-position-vertical:absolute;mso-position-vertical-relative:text;v-text-anchor:middle" coordsize="914400,914400" o:gfxdata="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" path="m143578,295654l295654,143578,457200,305125,618746,143578,770822,295654,609275,457200,770822,618746,618746,770822,457200,609275,295654,770822,143578,618746,305125,457200,143578,295654xe" fillcolor="#5b9bd5 [3204]" strokecolor="#1f4d78 [1604]" strokeweight="1pt">
+                      <v:stroke joinstyle="miter"/>
+                      <v:path arrowok="t" o:connecttype="custom" o:connectlocs="143578,295654;295654,143578;457200,305125;618746,143578;770822,295654;609275,457200;770822,618746;618746,770822;457200,609275;295654,770822;143578,618746;305125,457200;143578,295654" o:connectangles="0,0,0,0,0,0,0,0,0,0,0,0,0"/>
+                    </v:shape>
+                  </w:pict>
+                </mc:Fallback>
+              </mc:AlternateContent>
+            </w:r>
+            <w:r>
+              <w:rPr>
                 <w:lang w:val="en-CA"/>
               </w:rPr>
               <w:t>Up</w:t>
@@ -6129,15 +6201,7 @@
               <w:rPr>
                 <w:lang w:val="en-CA"/>
               </w:rPr>
-              <w:t>Pla</w:t>
-            </w:r>
-            <w:bookmarkStart w:id="0" w:name="_GoBack"/>
-            <w:bookmarkEnd w:id="0"/>
-            <w:r>
-              <w:rPr>
-                <w:lang w:val="en-CA"/>
-              </w:rPr>
-              <w:t>yList</w:t>
+              <w:t>PlayList</w:t>
             </w:r>
             <w:proofErr w:type="spellEnd"/>
             <w:r>
@@ -6805,6 +6869,78 @@
             </w:pPr>
             <w:r>
               <w:rPr>
+                <w:noProof/>
+                <w:lang w:val="en-CA"/>
+              </w:rPr>
+              <mc:AlternateContent>
+                <mc:Choice Requires="wps">
+                  <w:drawing>
+                    <wp:anchor distT="0" distB="0" distL="114300" distR="114300" simplePos="0" relativeHeight="251668480" behindDoc="0" locked="0" layoutInCell="1" allowOverlap="1" wp14:anchorId="17540FC8" wp14:editId="009C162D">
+                      <wp:simplePos x="0" y="0"/>
+                      <wp:positionH relativeFrom="column">
+                        <wp:posOffset>2547087</wp:posOffset>
+                      </wp:positionH>
+                      <wp:positionV relativeFrom="paragraph">
+                        <wp:posOffset>754228</wp:posOffset>
+                      </wp:positionV>
+                      <wp:extent cx="914400" cy="914400"/>
+                      <wp:effectExtent l="0" t="0" r="0" b="0"/>
+                      <wp:wrapNone/>
+                      <wp:docPr id="13" name="Multiplication Sign 13"/>
+                      <wp:cNvGraphicFramePr/>
+                      <a:graphic xmlns:a="http://schemas.openxmlformats.org/drawingml/2006/main">
+                        <a:graphicData uri="http://schemas.microsoft.com/office/word/2010/wordprocessingShape">
+                          <wps:wsp>
+                            <wps:cNvSpPr/>
+                            <wps:spPr>
+                              <a:xfrm>
+                                <a:off x="0" y="0"/>
+                                <a:ext cx="914400" cy="914400"/>
+                              </a:xfrm>
+                              <a:prstGeom prst="mathMultiply">
+                                <a:avLst/>
+                              </a:prstGeom>
+                            </wps:spPr>
+                            <wps:style>
+                              <a:lnRef idx="2">
+                                <a:schemeClr val="accent1">
+                                  <a:shade val="50000"/>
+                                </a:schemeClr>
+                              </a:lnRef>
+                              <a:fillRef idx="1">
+                                <a:schemeClr val="accent1"/>
+                              </a:fillRef>
+                              <a:effectRef idx="0">
+                                <a:schemeClr val="accent1"/>
+                              </a:effectRef>
+                              <a:fontRef idx="minor">
+                                <a:schemeClr val="lt1"/>
+                              </a:fontRef>
+                            </wps:style>
+                            <wps:bodyPr rot="0" spcFirstLastPara="0" vertOverflow="overflow" horzOverflow="overflow" vert="horz" wrap="square" lIns="91440" tIns="45720" rIns="91440" bIns="45720" numCol="1" spcCol="0" rtlCol="0" fromWordArt="0" anchor="ctr" anchorCtr="0" forceAA="0" compatLnSpc="1">
+                              <a:prstTxWarp prst="textNoShape">
+                                <a:avLst/>
+                              </a:prstTxWarp>
+                              <a:noAutofit/>
+                            </wps:bodyPr>
+                          </wps:wsp>
+                        </a:graphicData>
+                      </a:graphic>
+                    </wp:anchor>
+                  </w:drawing>
+                </mc:Choice>
+                <mc:Fallback>
+                  <w:pict>
+                    <v:shape w14:anchorId="2B7EF631" id="Multiplication Sign 13" o:spid="_x0000_s1026" style="position:absolute;margin-left:200.55pt;margin-top:59.4pt;width:1in;height:1in;z-index:251668480;visibility:visible;mso-wrap-style:square;mso-wrap-distance-left:9pt;mso-wrap-distance-top:0;mso-wrap-distance-right:9pt;mso-wrap-distance-bottom:0;mso-position-horizontal:absolute;mso-position-horizontal-relative:text;mso-position-vertical:absolute;mso-position-vertical-relative:text;v-text-anchor:middle" coordsize="914400,914400" o:gfxdata="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" path="m143578,295654l295654,143578,457200,305125,618746,143578,770822,295654,609275,457200,770822,618746,618746,770822,457200,609275,295654,770822,143578,618746,305125,457200,143578,295654xe" fillcolor="#5b9bd5 [3204]" strokecolor="#1f4d78 [1604]" strokeweight="1pt">
+                      <v:stroke joinstyle="miter"/>
+                      <v:path arrowok="t" o:connecttype="custom" o:connectlocs="143578,295654;295654,143578;457200,305125;618746,143578;770822,295654;609275,457200;770822,618746;618746,770822;457200,609275;295654,770822;143578,618746;305125,457200;143578,295654" o:connectangles="0,0,0,0,0,0,0,0,0,0,0,0,0"/>
+                    </v:shape>
+                  </w:pict>
+                </mc:Fallback>
+              </mc:AlternateContent>
+            </w:r>
+            <w:r>
+              <w:rPr>
                 <w:lang w:val="en-CA"/>
               </w:rPr>
               <w:t>Down (</w:t>
@@ -7644,7 +7780,19 @@
               <w:rPr>
                 <w:lang w:val="en-CA"/>
               </w:rPr>
-              <w:t xml:space="preserve">track id, track number </w:t>
+              <w:t>track id</w:t>
+            </w:r>
+            <w:r>
+              <w:rPr>
+                <w:lang w:val="en-CA"/>
+              </w:rPr>
+              <w:t>s</w:t>
+            </w:r>
+            <w:r>
+              <w:rPr>
+                <w:lang w:val="en-CA"/>
+              </w:rPr>
+              <w:t xml:space="preserve">, </w:t>
             </w:r>
             <w:r>
               <w:rPr>
@@ -7828,7 +7976,13 @@
               <w:rPr>
                 <w:lang w:val="en-CA"/>
               </w:rPr>
-              <w:t>Remove_</w:t>
+              <w:t>Delete</w:t>
+            </w:r>
+            <w:r>
+              <w:rPr>
+                <w:lang w:val="en-CA"/>
+              </w:rPr>
+              <w:t>_</w:t>
             </w:r>
             <w:proofErr w:type="gramStart"/>
             <w:r>
@@ -7863,21 +8017,7 @@
               <w:rPr>
                 <w:lang w:val="en-CA"/>
               </w:rPr>
-              <w:t xml:space="preserve">, string username, int </w:t>
-            </w:r>
-            <w:proofErr w:type="spellStart"/>
-            <w:r>
-              <w:rPr>
-                <w:lang w:val="en-CA"/>
-              </w:rPr>
-              <w:t>trackid</w:t>
-            </w:r>
-            <w:proofErr w:type="spellEnd"/>
-            <w:r>
-              <w:rPr>
-                <w:lang w:val="en-CA"/>
-              </w:rPr>
-              <w:t xml:space="preserve">, </w:t>
+              <w:t xml:space="preserve">, string username, </w:t>
             </w:r>
             <w:r>
               <w:rPr>
@@ -7908,7 +8048,7 @@
               <w:rPr>
                 <w:lang w:val="en-CA"/>
               </w:rPr>
-              <w:t>tracknumber</w:t>
+              <w:t>trackids</w:t>
             </w:r>
             <w:proofErr w:type="spellEnd"/>
             <w:r>
@@ -7930,6 +8070,8 @@
               </w:rPr>
               <w:t>TRX</w:t>
             </w:r>
+            <w:bookmarkStart w:id="0" w:name="_GoBack"/>
+            <w:bookmarkEnd w:id="0"/>
           </w:p>
           <w:p>
             <w:pPr>

</xml_diff>